<commit_message>
cambios CU ; DONE ; VISION
</commit_message>
<xml_diff>
--- a/Casos de uso(x)/DUso.docx
+++ b/Casos de uso(x)/DUso.docx
@@ -144,9 +144,9 @@
         </w:rPr>
         <w:drawing>
           <wp:inline distT="0" distB="0" distL="0" distR="0">
-            <wp:extent cx="3562350" cy="3681892"/>
+            <wp:extent cx="3067050" cy="3867150"/>
             <wp:effectExtent l="0" t="0" r="0" b="0"/>
-            <wp:docPr id="1" name="Imagen 1" descr="C:\Users\mauri\Documents\GitHub\Trabajo-Especial-2019\Casos de usos Imagenes\Diagramas - Casos de usos.jpg"/>
+            <wp:docPr id="4" name="Imagen 4"/>
             <wp:cNvGraphicFramePr>
               <a:graphicFrameLocks xmlns:a="http://schemas.openxmlformats.org/drawingml/2006/main" noChangeAspect="1"/>
             </wp:cNvGraphicFramePr>
@@ -154,7 +154,7 @@
               <a:graphicData uri="http://schemas.openxmlformats.org/drawingml/2006/picture">
                 <pic:pic xmlns:pic="http://schemas.openxmlformats.org/drawingml/2006/picture">
                   <pic:nvPicPr>
-                    <pic:cNvPr id="0" name="Picture 1" descr="C:\Users\mauri\Documents\GitHub\Trabajo-Especial-2019\Casos de usos Imagenes\Diagramas - Casos de usos.jpg"/>
+                    <pic:cNvPr id="0" name="Picture 2"/>
                     <pic:cNvPicPr>
                       <a:picLocks noChangeAspect="1" noChangeArrowheads="1"/>
                     </pic:cNvPicPr>
@@ -175,7 +175,7 @@
                   <pic:spPr bwMode="auto">
                     <a:xfrm>
                       <a:off x="0" y="0"/>
-                      <a:ext cx="3562350" cy="3681892"/>
+                      <a:ext cx="3067050" cy="3867150"/>
                     </a:xfrm>
                     <a:prstGeom prst="rect">
                       <a:avLst/>
@@ -523,7 +523,6 @@
           <w:u w:val="single"/>
           <w:lang w:eastAsia="es-AR"/>
         </w:rPr>
-        <w:lastRenderedPageBreak/>
         <w:t>Formalizacion</w:t>
       </w:r>
       <w:proofErr w:type="spellEnd"/>
@@ -552,8 +551,6 @@
         </w:rPr>
         <w:t>uso :</w:t>
       </w:r>
-      <w:bookmarkStart w:id="0" w:name="_GoBack"/>
-      <w:bookmarkEnd w:id="0"/>
       <w:proofErr w:type="gramEnd"/>
     </w:p>
     <w:p>
@@ -710,7 +707,7 @@
                 <w:color w:val="000000"/>
                 <w:lang w:eastAsia="es-AR"/>
               </w:rPr>
-              <w:t>Verificar Productos</w:t>
+              <w:t>Verificar validez de los productos</w:t>
             </w:r>
           </w:p>
         </w:tc>
@@ -1423,6 +1420,51 @@
                 <w:lang w:eastAsia="es-AR"/>
               </w:rPr>
             </w:pPr>
+            <w:r>
+              <w:rPr>
+                <w:rFonts w:ascii="Times New Roman" w:eastAsia="Times New Roman" w:hAnsi="Times New Roman" w:cs="Times New Roman"/>
+                <w:sz w:val="24"/>
+                <w:szCs w:val="24"/>
+                <w:lang w:eastAsia="es-AR"/>
+              </w:rPr>
+              <w:t xml:space="preserve">El </w:t>
+            </w:r>
+            <w:r>
+              <w:rPr>
+                <w:rFonts w:ascii="Times New Roman" w:eastAsia="Times New Roman" w:hAnsi="Times New Roman" w:cs="Times New Roman"/>
+                <w:sz w:val="24"/>
+                <w:szCs w:val="24"/>
+                <w:lang w:eastAsia="es-AR"/>
+              </w:rPr>
+              <w:t>usuario</w:t>
+            </w:r>
+            <w:r>
+              <w:rPr>
+                <w:rFonts w:ascii="Times New Roman" w:eastAsia="Times New Roman" w:hAnsi="Times New Roman" w:cs="Times New Roman"/>
+                <w:sz w:val="24"/>
+                <w:szCs w:val="24"/>
+                <w:lang w:eastAsia="es-AR"/>
+              </w:rPr>
+              <w:t xml:space="preserve"> debe </w:t>
+            </w:r>
+            <w:r>
+              <w:rPr>
+                <w:rFonts w:ascii="Times New Roman" w:eastAsia="Times New Roman" w:hAnsi="Times New Roman" w:cs="Times New Roman"/>
+                <w:sz w:val="24"/>
+                <w:szCs w:val="24"/>
+                <w:lang w:eastAsia="es-AR"/>
+              </w:rPr>
+              <w:t>haber cargado los datos del produc</w:t>
+            </w:r>
+            <w:r>
+              <w:rPr>
+                <w:rFonts w:ascii="Times New Roman" w:eastAsia="Times New Roman" w:hAnsi="Times New Roman" w:cs="Times New Roman"/>
+                <w:sz w:val="24"/>
+                <w:szCs w:val="24"/>
+                <w:lang w:eastAsia="es-AR"/>
+              </w:rPr>
+              <w:t>to a validar.</w:t>
+            </w:r>
           </w:p>
         </w:tc>
       </w:tr>
@@ -1512,15 +1554,13 @@
               <w:bottom w:w="100" w:type="dxa"/>
               <w:right w:w="100" w:type="dxa"/>
             </w:tcMar>
-            <w:hideMark/>
-          </w:tcPr>
-          <w:p>
-            <w:pPr>
-              <w:spacing w:after="0" w:line="240" w:lineRule="auto"/>
-              <w:rPr>
-                <w:rFonts w:ascii="Times New Roman" w:eastAsia="Times New Roman" w:hAnsi="Times New Roman" w:cs="Times New Roman"/>
-                <w:sz w:val="24"/>
-                <w:szCs w:val="24"/>
+          </w:tcPr>
+          <w:p>
+            <w:pPr>
+              <w:spacing w:after="0" w:line="240" w:lineRule="auto"/>
+              <w:rPr>
+                <w:rFonts w:ascii="Arial" w:eastAsia="Times New Roman" w:hAnsi="Arial" w:cs="Arial"/>
+                <w:color w:val="000000"/>
                 <w:lang w:eastAsia="es-AR"/>
               </w:rPr>
             </w:pPr>
@@ -1549,25 +1589,45 @@
               <w:bottom w:w="100" w:type="dxa"/>
               <w:right w:w="100" w:type="dxa"/>
             </w:tcMar>
-            <w:hideMark/>
-          </w:tcPr>
-          <w:p>
-            <w:pPr>
-              <w:spacing w:after="0" w:line="240" w:lineRule="auto"/>
-              <w:rPr>
-                <w:rFonts w:ascii="Times New Roman" w:eastAsia="Times New Roman" w:hAnsi="Times New Roman" w:cs="Times New Roman"/>
-                <w:sz w:val="24"/>
-                <w:szCs w:val="24"/>
-                <w:lang w:eastAsia="es-AR"/>
-              </w:rPr>
-            </w:pPr>
-            <w:r>
-              <w:rPr>
-                <w:rFonts w:ascii="Arial" w:eastAsia="Times New Roman" w:hAnsi="Arial" w:cs="Arial"/>
-                <w:color w:val="000000"/>
-                <w:lang w:eastAsia="es-AR"/>
-              </w:rPr>
-              <w:t>Extiende el caso de uso Agregar productos. Es insertado en el punto de extensión PTO1</w:t>
+          </w:tcPr>
+          <w:p>
+            <w:pPr>
+              <w:spacing w:after="0" w:line="240" w:lineRule="auto"/>
+              <w:rPr>
+                <w:rFonts w:ascii="Times New Roman" w:eastAsia="Times New Roman" w:hAnsi="Times New Roman" w:cs="Times New Roman"/>
+                <w:sz w:val="24"/>
+                <w:szCs w:val="24"/>
+                <w:lang w:eastAsia="es-AR"/>
+              </w:rPr>
+            </w:pPr>
+            <w:r>
+              <w:rPr>
+                <w:rFonts w:ascii="Times New Roman" w:eastAsia="Times New Roman" w:hAnsi="Times New Roman" w:cs="Times New Roman"/>
+                <w:sz w:val="24"/>
+                <w:szCs w:val="24"/>
+                <w:lang w:eastAsia="es-AR"/>
+              </w:rPr>
+              <w:t xml:space="preserve">Extiende el caso de uso de agregar productos a </w:t>
+            </w:r>
+            <w:proofErr w:type="spellStart"/>
+            <w:r>
+              <w:rPr>
+                <w:rFonts w:ascii="Times New Roman" w:eastAsia="Times New Roman" w:hAnsi="Times New Roman" w:cs="Times New Roman"/>
+                <w:sz w:val="24"/>
+                <w:szCs w:val="24"/>
+                <w:lang w:eastAsia="es-AR"/>
+              </w:rPr>
+              <w:t>reciclar.Es</w:t>
+            </w:r>
+            <w:proofErr w:type="spellEnd"/>
+            <w:r>
+              <w:rPr>
+                <w:rFonts w:ascii="Times New Roman" w:eastAsia="Times New Roman" w:hAnsi="Times New Roman" w:cs="Times New Roman"/>
+                <w:sz w:val="24"/>
+                <w:szCs w:val="24"/>
+                <w:lang w:eastAsia="es-AR"/>
+              </w:rPr>
+              <w:t xml:space="preserve"> insertado en el punto de extensión PT1.</w:t>
             </w:r>
           </w:p>
         </w:tc>
@@ -1684,6 +1744,7 @@
           <w:szCs w:val="24"/>
           <w:lang w:eastAsia="es-AR"/>
         </w:rPr>
+        <w:lastRenderedPageBreak/>
         <w:br/>
       </w:r>
       <w:r>
@@ -1693,7 +1754,6 @@
           <w:szCs w:val="24"/>
           <w:lang w:eastAsia="es-AR"/>
         </w:rPr>
-        <w:lastRenderedPageBreak/>
         <w:br/>
       </w:r>
     </w:p>
@@ -2622,6 +2682,15 @@
                 <w:lang w:eastAsia="es-AR"/>
               </w:rPr>
             </w:pPr>
+            <w:r>
+              <w:rPr>
+                <w:rFonts w:ascii="Times New Roman" w:eastAsia="Times New Roman" w:hAnsi="Times New Roman" w:cs="Times New Roman"/>
+                <w:sz w:val="24"/>
+                <w:szCs w:val="24"/>
+                <w:lang w:eastAsia="es-AR"/>
+              </w:rPr>
+              <w:t>El usuario tiene a la vista el grafico con los parámetros solicitados.</w:t>
+            </w:r>
           </w:p>
         </w:tc>
       </w:tr>
@@ -3317,26 +3386,52 @@
                 <w:color w:val="000000"/>
                 <w:lang w:eastAsia="es-AR"/>
               </w:rPr>
-              <w:t>1-El sistema solicita al usuario que ponga un nombre de usuario.</w:t>
-            </w:r>
-          </w:p>
-          <w:p>
-            <w:pPr>
-              <w:spacing w:after="0" w:line="240" w:lineRule="auto"/>
-              <w:rPr>
-                <w:rFonts w:ascii="Times New Roman" w:eastAsia="Times New Roman" w:hAnsi="Times New Roman" w:cs="Times New Roman"/>
-                <w:sz w:val="24"/>
-                <w:szCs w:val="24"/>
-                <w:lang w:eastAsia="es-AR"/>
-              </w:rPr>
-            </w:pPr>
-            <w:r>
-              <w:rPr>
-                <w:rFonts w:ascii="Arial" w:eastAsia="Times New Roman" w:hAnsi="Arial" w:cs="Arial"/>
-                <w:color w:val="000000"/>
-                <w:lang w:eastAsia="es-AR"/>
-              </w:rPr>
-              <w:t>2-El usuario ingresa su nombre de usuario.</w:t>
+              <w:t xml:space="preserve">1-El sistema solicita los datos </w:t>
+            </w:r>
+            <w:proofErr w:type="gramStart"/>
+            <w:r>
+              <w:rPr>
+                <w:rFonts w:ascii="Arial" w:eastAsia="Times New Roman" w:hAnsi="Arial" w:cs="Arial"/>
+                <w:color w:val="000000"/>
+                <w:lang w:eastAsia="es-AR"/>
+              </w:rPr>
+              <w:t xml:space="preserve">personales </w:t>
+            </w:r>
+            <w:r>
+              <w:rPr>
+                <w:rFonts w:ascii="Arial" w:eastAsia="Times New Roman" w:hAnsi="Arial" w:cs="Arial"/>
+                <w:color w:val="000000"/>
+                <w:lang w:eastAsia="es-AR"/>
+              </w:rPr>
+              <w:t>.</w:t>
+            </w:r>
+            <w:proofErr w:type="gramEnd"/>
+          </w:p>
+          <w:p>
+            <w:pPr>
+              <w:spacing w:after="0" w:line="240" w:lineRule="auto"/>
+              <w:rPr>
+                <w:rFonts w:ascii="Times New Roman" w:eastAsia="Times New Roman" w:hAnsi="Times New Roman" w:cs="Times New Roman"/>
+                <w:sz w:val="24"/>
+                <w:szCs w:val="24"/>
+                <w:lang w:eastAsia="es-AR"/>
+              </w:rPr>
+            </w:pPr>
+            <w:r>
+              <w:rPr>
+                <w:rFonts w:ascii="Arial" w:eastAsia="Times New Roman" w:hAnsi="Arial" w:cs="Arial"/>
+                <w:color w:val="000000"/>
+                <w:lang w:eastAsia="es-AR"/>
+              </w:rPr>
+              <w:t>2-El usuario ingresa sus datos personales</w:t>
+            </w:r>
+            <w:r>
+              <w:rPr>
+                <w:rFonts w:ascii="Arial" w:eastAsia="Times New Roman" w:hAnsi="Arial" w:cs="Arial"/>
+                <w:color w:val="000000"/>
+                <w:lang w:eastAsia="es-AR"/>
+              </w:rPr>
+              <w:t>.</w:t>
             </w:r>
           </w:p>
           <w:p>
@@ -3672,6 +3767,35 @@
                 <w:lang w:eastAsia="es-AR"/>
               </w:rPr>
             </w:pPr>
+            <w:r>
+              <w:rPr>
+                <w:rFonts w:ascii="Times New Roman" w:eastAsia="Times New Roman" w:hAnsi="Times New Roman" w:cs="Times New Roman"/>
+                <w:sz w:val="24"/>
+                <w:szCs w:val="24"/>
+                <w:lang w:eastAsia="es-AR"/>
+              </w:rPr>
+              <w:t xml:space="preserve">El usuario no </w:t>
+            </w:r>
+            <w:proofErr w:type="spellStart"/>
+            <w:r>
+              <w:rPr>
+                <w:rFonts w:ascii="Times New Roman" w:eastAsia="Times New Roman" w:hAnsi="Times New Roman" w:cs="Times New Roman"/>
+                <w:sz w:val="24"/>
+                <w:szCs w:val="24"/>
+                <w:lang w:eastAsia="es-AR"/>
+              </w:rPr>
+              <w:t>esta</w:t>
+            </w:r>
+            <w:proofErr w:type="spellEnd"/>
+            <w:r>
+              <w:rPr>
+                <w:rFonts w:ascii="Times New Roman" w:eastAsia="Times New Roman" w:hAnsi="Times New Roman" w:cs="Times New Roman"/>
+                <w:sz w:val="24"/>
+                <w:szCs w:val="24"/>
+                <w:lang w:eastAsia="es-AR"/>
+              </w:rPr>
+              <w:t xml:space="preserve"> registrado.</w:t>
+            </w:r>
           </w:p>
         </w:tc>
       </w:tr>
@@ -3959,8 +4083,8 @@
         <w:tblLook w:val="04A0" w:firstRow="1" w:lastRow="0" w:firstColumn="1" w:lastColumn="0" w:noHBand="0" w:noVBand="1"/>
       </w:tblPr>
       <w:tblGrid>
-        <w:gridCol w:w="1803"/>
-        <w:gridCol w:w="6681"/>
+        <w:gridCol w:w="1798"/>
+        <w:gridCol w:w="6686"/>
       </w:tblGrid>
       <w:tr>
         <w:tc>
@@ -3996,7 +4120,6 @@
                 <w:color w:val="000000"/>
                 <w:lang w:eastAsia="es-AR"/>
               </w:rPr>
-              <w:lastRenderedPageBreak/>
               <w:t>Nombre</w:t>
             </w:r>
           </w:p>
@@ -4034,7 +4157,7 @@
                 <w:color w:val="000000"/>
                 <w:lang w:eastAsia="es-AR"/>
               </w:rPr>
-              <w:t>Agregar Productos</w:t>
+              <w:t xml:space="preserve">Agregar Producto a reciclar </w:t>
             </w:r>
           </w:p>
         </w:tc>
@@ -4287,6 +4410,7 @@
                 <w:lang w:eastAsia="es-AR"/>
               </w:rPr>
             </w:pPr>
+            <w:bookmarkStart w:id="0" w:name="_GoBack" w:colFirst="1" w:colLast="1"/>
             <w:proofErr w:type="spellStart"/>
             <w:r>
               <w:rPr>
@@ -4472,23 +4596,86 @@
             <w:pPr>
               <w:spacing w:after="0" w:line="240" w:lineRule="auto"/>
               <w:rPr>
-                <w:rFonts w:ascii="Times New Roman" w:eastAsia="Times New Roman" w:hAnsi="Times New Roman" w:cs="Times New Roman"/>
-                <w:sz w:val="24"/>
-                <w:szCs w:val="24"/>
-                <w:lang w:eastAsia="es-AR"/>
-              </w:rPr>
-            </w:pPr>
-            <w:r>
-              <w:rPr>
-                <w:rFonts w:ascii="Arial" w:eastAsia="Times New Roman" w:hAnsi="Arial" w:cs="Arial"/>
-                <w:color w:val="000000"/>
-                <w:lang w:eastAsia="es-AR"/>
-              </w:rPr>
-              <w:t>5-El caso de uso termina.</w:t>
+                <w:rFonts w:ascii="Arial" w:eastAsia="Times New Roman" w:hAnsi="Arial" w:cs="Arial"/>
+                <w:color w:val="000000"/>
+                <w:lang w:eastAsia="es-AR"/>
+              </w:rPr>
+            </w:pPr>
+            <w:r>
+              <w:rPr>
+                <w:rFonts w:ascii="Arial" w:eastAsia="Times New Roman" w:hAnsi="Arial" w:cs="Arial"/>
+                <w:color w:val="000000"/>
+                <w:lang w:eastAsia="es-AR"/>
+              </w:rPr>
+              <w:t>5-Calcula los puntos a agregar en el ranking.</w:t>
+            </w:r>
+          </w:p>
+          <w:p>
+            <w:pPr>
+              <w:spacing w:after="0" w:line="240" w:lineRule="auto"/>
+              <w:rPr>
+                <w:rFonts w:ascii="Arial" w:eastAsia="Times New Roman" w:hAnsi="Arial" w:cs="Arial"/>
+                <w:color w:val="000000"/>
+                <w:lang w:eastAsia="es-AR"/>
+              </w:rPr>
+            </w:pPr>
+            <w:r>
+              <w:rPr>
+                <w:rFonts w:ascii="Arial" w:eastAsia="Times New Roman" w:hAnsi="Arial" w:cs="Arial"/>
+                <w:color w:val="000000"/>
+                <w:lang w:eastAsia="es-AR"/>
+              </w:rPr>
+              <w:t>6-Introduce los puntos en el ranking.</w:t>
+            </w:r>
+          </w:p>
+          <w:p>
+            <w:pPr>
+              <w:spacing w:after="0" w:line="240" w:lineRule="auto"/>
+              <w:rPr>
+                <w:rFonts w:ascii="Arial" w:eastAsia="Times New Roman" w:hAnsi="Arial" w:cs="Arial"/>
+                <w:color w:val="000000"/>
+                <w:lang w:eastAsia="es-AR"/>
+              </w:rPr>
+            </w:pPr>
+            <w:r>
+              <w:rPr>
+                <w:rFonts w:ascii="Arial" w:eastAsia="Times New Roman" w:hAnsi="Arial" w:cs="Arial"/>
+                <w:color w:val="000000"/>
+                <w:lang w:eastAsia="es-AR"/>
+              </w:rPr>
+              <w:t xml:space="preserve">7-Genera el comprobante. </w:t>
+            </w:r>
+          </w:p>
+          <w:p>
+            <w:pPr>
+              <w:spacing w:after="0" w:line="240" w:lineRule="auto"/>
+              <w:rPr>
+                <w:rFonts w:ascii="Times New Roman" w:eastAsia="Times New Roman" w:hAnsi="Times New Roman" w:cs="Times New Roman"/>
+                <w:sz w:val="24"/>
+                <w:szCs w:val="24"/>
+                <w:lang w:eastAsia="es-AR"/>
+              </w:rPr>
+            </w:pPr>
+            <w:r>
+              <w:rPr>
+                <w:rFonts w:ascii="Arial" w:eastAsia="Times New Roman" w:hAnsi="Arial" w:cs="Arial"/>
+                <w:color w:val="000000"/>
+                <w:lang w:eastAsia="es-AR"/>
+              </w:rPr>
+              <w:t>8</w:t>
+            </w:r>
+            <w:r>
+              <w:rPr>
+                <w:rFonts w:ascii="Arial" w:eastAsia="Times New Roman" w:hAnsi="Arial" w:cs="Arial"/>
+                <w:color w:val="000000"/>
+                <w:lang w:eastAsia="es-AR"/>
+              </w:rPr>
+              <w:t>-El caso de uso termina.</w:t>
             </w:r>
           </w:p>
         </w:tc>
       </w:tr>
+      <w:bookmarkEnd w:id="0"/>
       <w:tr>
         <w:tc>
           <w:tcPr>

</xml_diff>